<commit_message>
Update Quản lí nhà cung cấp update.docx
</commit_message>
<xml_diff>
--- a/XỬ LÝ/Quản lí nhà cung cấp update.docx
+++ b/XỬ LÝ/Quản lí nhà cung cấp update.docx
@@ -214,7 +214,7 @@
           </w:tcPr>
           <w:p>
             <w:r>
-              <w:t>Money</w:t>
+              <w:t xml:space="preserve">Double </w:t>
             </w:r>
           </w:p>
         </w:tc>
@@ -224,7 +224,7 @@
           </w:tcPr>
           <w:p>
             <w:r>
-              <w:t>Định dạng tiền</w:t>
+              <w:t xml:space="preserve">Kiểu số thực </w:t>
             </w:r>
           </w:p>
         </w:tc>
@@ -629,7 +629,10 @@
           </w:p>
           <w:p>
             <w:r>
-              <w:t xml:space="preserve">Tien_no : int </w:t>
+              <w:t xml:space="preserve">Tien_no : </w:t>
+            </w:r>
+            <w:r>
+              <w:t xml:space="preserve">double </w:t>
             </w:r>
           </w:p>
         </w:tc>
@@ -1282,7 +1285,7 @@
           </w:tcPr>
           <w:p>
             <w:r>
-              <w:t xml:space="preserve">Int </w:t>
+              <w:t xml:space="preserve">Double </w:t>
             </w:r>
           </w:p>
         </w:tc>

</xml_diff>